<commit_message>
ferdig med ukesrapport for uke 14
</commit_message>
<xml_diff>
--- a/Dokumentasjon/Ukesrapport uke 14.docx
+++ b/Dokumentasjon/Ukesrapport uke 14.docx
@@ -12,8 +12,6 @@
       <w:r>
         <w:t>kesrapport u</w:t>
       </w:r>
-      <w:bookmarkStart w:id="0" w:name="_GoBack"/>
-      <w:bookmarkEnd w:id="0"/>
       <w:r>
         <w:t>ke 14</w:t>
       </w:r>
@@ -25,6 +23,9 @@
       </w:pPr>
       <w:r>
         <w:t>Hva skal løsningen inneholde</w:t>
+      </w:r>
+      <w:r>
+        <w:t xml:space="preserve"> (prototype)</w:t>
       </w:r>
     </w:p>
     <w:p>
@@ -50,6 +51,9 @@
       <w:r>
         <w:t>Innhold rettet mot enkeltbruker</w:t>
       </w:r>
+      <w:r>
+        <w:t xml:space="preserve"> ved at man logger inn med sin egen bruker og kan sette sine interesse-tags.</w:t>
+      </w:r>
     </w:p>
     <w:p>
       <w:pPr>
@@ -60,6 +64,18 @@
         </w:numPr>
       </w:pPr>
       <w:r>
+        <w:t>Rabatter man får somstudent og ekstra-rabatter om man er stundet ved Westerdals/logger inn.</w:t>
+      </w:r>
+    </w:p>
+    <w:p>
+      <w:pPr>
+        <w:pStyle w:val="Listeavsnitt"/>
+        <w:numPr>
+          <w:ilvl w:val="0"/>
+          <w:numId w:val="1"/>
+        </w:numPr>
+      </w:pPr>
+      <w:r>
         <w:t>Nærområdet</w:t>
       </w:r>
     </w:p>
@@ -132,6 +148,18 @@
         </w:numPr>
       </w:pPr>
       <w:r>
+        <w:t>Stillinger</w:t>
+      </w:r>
+    </w:p>
+    <w:p>
+      <w:pPr>
+        <w:pStyle w:val="Listeavsnitt"/>
+        <w:numPr>
+          <w:ilvl w:val="1"/>
+          <w:numId w:val="1"/>
+        </w:numPr>
+      </w:pPr>
+      <w:r>
         <w:t>Foreninger</w:t>
       </w:r>
     </w:p>
@@ -149,10 +177,42 @@
       <w:r>
         <w:t>inke</w:t>
       </w:r>
+      <w:r>
+        <w:t>r til westerdalssider</w:t>
+      </w:r>
     </w:p>
     <w:p/>
+    <w:p>
+      <w:pPr>
+        <w:pStyle w:val="Overskrift1"/>
+      </w:pPr>
+      <w:r>
+        <w:t>Utvikling av prototype</w:t>
+      </w:r>
+    </w:p>
+    <w:p>
+      <w:r>
+        <w:t>Endre lager en prototype i Adobe Muse hvor det blir generert et klikkbart interface vi kan vise til intervjuobjekter. Vi ønsker å få tilbakemelding på om løsningen vår kan være noe som vil fange interesse blant potensielle brukere, og gjennom et klikkbart interface tenker vi at dette er enklere å oppnå.</w:t>
+      </w:r>
+    </w:p>
+    <w:p>
+      <w:r>
+        <w:t>Samtidig jobber</w:t>
+      </w:r>
+      <w:r>
+        <w:t xml:space="preserve"> Kai</w:t>
+      </w:r>
+      <w:r>
+        <w:t xml:space="preserve"> hjemmefra</w:t>
+      </w:r>
+      <w:r>
+        <w:t xml:space="preserve"> med å sette opp back-end med serveren og kobling opp mot skolens server. </w:t>
+      </w:r>
+      <w:r>
+        <w:t>Andreas jobber med å lage en mal til videre utvikling, som vi kan bruke som felles grunnlag. Cem kunne heller ikke komme på skolen i dag, men har jobbet godt hjemme med forslag til videre utvikling av løsningen vår, samt elementer vi bør implementere.</w:t>
+      </w:r>
+    </w:p>
     <w:p/>
-    <w:p/>
     <w:p>
       <w:pPr>
         <w:pStyle w:val="Overskrift1"/>
@@ -166,7 +226,6 @@
         <w:t>Torsdag denne uken ble vi lært hvordan vi skulle sette opp løsningen vår på skolens server, vi opprettet en felles database her hvor vi kan legge in prototypene våre og teste de online.</w:t>
       </w:r>
     </w:p>
-    <w:p/>
     <w:p>
       <w:r>
         <w:rPr>
@@ -174,9 +233,17 @@
           <w:lang w:eastAsia="nb-NO"/>
         </w:rPr>
         <w:drawing>
-          <wp:inline distT="0" distB="0" distL="0" distR="0" wp14:anchorId="1AB42C13" wp14:editId="7C27ACA9">
-            <wp:extent cx="5760720" cy="2239010"/>
-            <wp:effectExtent l="0" t="0" r="0" b="8890"/>
+          <wp:anchor distT="0" distB="0" distL="114300" distR="114300" simplePos="0" relativeHeight="251659264" behindDoc="0" locked="0" layoutInCell="1" allowOverlap="1" wp14:anchorId="7F0BBB98" wp14:editId="344A2639">
+            <wp:simplePos x="899160" y="8008620"/>
+            <wp:positionH relativeFrom="margin">
+              <wp:align>center</wp:align>
+            </wp:positionH>
+            <wp:positionV relativeFrom="margin">
+              <wp:align>bottom</wp:align>
+            </wp:positionV>
+            <wp:extent cx="4548453" cy="1767840"/>
+            <wp:effectExtent l="0" t="0" r="5080" b="3810"/>
+            <wp:wrapSquare wrapText="bothSides"/>
             <wp:docPr id="1" name="Bilde 1"/>
             <wp:cNvGraphicFramePr>
               <a:graphicFrameLocks xmlns:a="http://schemas.openxmlformats.org/drawingml/2006/main" noChangeAspect="1"/>
@@ -203,7 +270,7 @@
                   <pic:spPr>
                     <a:xfrm>
                       <a:off x="0" y="0"/>
-                      <a:ext cx="5760720" cy="2239010"/>
+                      <a:ext cx="4548453" cy="1767840"/>
                     </a:xfrm>
                     <a:prstGeom prst="rect">
                       <a:avLst/>
@@ -212,7 +279,7 @@
                 </pic:pic>
               </a:graphicData>
             </a:graphic>
-          </wp:inline>
+          </wp:anchor>
         </w:drawing>
       </w:r>
     </w:p>
@@ -223,6 +290,7 @@
         <w:pStyle w:val="Overskrift1"/>
       </w:pPr>
       <w:r>
+        <w:lastRenderedPageBreak/>
         <w:t>Usability</w:t>
       </w:r>
     </w:p>
@@ -237,7 +305,6 @@
         <w:pStyle w:val="Overskrift1"/>
       </w:pPr>
       <w:r>
-        <w:lastRenderedPageBreak/>
         <w:t>Webdesign</w:t>
       </w:r>
     </w:p>
@@ -555,32 +622,21 @@
     <w:p/>
     <w:p>
       <w:r>
-        <w:t>Gruppen synes vi er på god vei i henhold til disse trinnene. Vi skal i dag (6.april) teste løsningen vår på noen intervjuobjekter for å få en liten pekepinn ganske tidlig i utviklingen.</w:t>
-      </w:r>
-      <w:r>
-        <w:t xml:space="preserve"> Herunder kan man se et lite utsnitt fra en av sidene i prototypen</w:t>
-      </w:r>
-      <w:r>
-        <w:t>.</w:t>
-      </w:r>
-    </w:p>
-    <w:p>
-      <w:r>
         <w:rPr>
           <w:noProof/>
           <w:lang w:eastAsia="nb-NO"/>
         </w:rPr>
         <w:drawing>
-          <wp:anchor distT="0" distB="0" distL="114300" distR="114300" simplePos="0" relativeHeight="251658240" behindDoc="0" locked="0" layoutInCell="1" allowOverlap="1" wp14:anchorId="4E5F7670" wp14:editId="691F1FE9">
-            <wp:simplePos x="903642" y="6949440"/>
+          <wp:anchor distT="0" distB="0" distL="114300" distR="114300" simplePos="0" relativeHeight="251658240" behindDoc="0" locked="0" layoutInCell="1" allowOverlap="1" wp14:anchorId="4E5F7670" wp14:editId="7BE13C95">
+            <wp:simplePos x="0" y="0"/>
             <wp:positionH relativeFrom="margin">
               <wp:align>center</wp:align>
             </wp:positionH>
             <wp:positionV relativeFrom="margin">
-              <wp:align>bottom</wp:align>
+              <wp:posOffset>7085965</wp:posOffset>
             </wp:positionV>
-            <wp:extent cx="4044876" cy="2796456"/>
-            <wp:effectExtent l="0" t="0" r="0" b="4445"/>
+            <wp:extent cx="3434715" cy="2374265"/>
+            <wp:effectExtent l="0" t="0" r="0" b="6985"/>
             <wp:wrapSquare wrapText="bothSides"/>
             <wp:docPr id="2" name="Bilde 2"/>
             <wp:cNvGraphicFramePr>
@@ -608,7 +664,7 @@
                   <pic:spPr>
                     <a:xfrm>
                       <a:off x="0" y="0"/>
-                      <a:ext cx="4044876" cy="2796456"/>
+                      <a:ext cx="3434715" cy="2374265"/>
                     </a:xfrm>
                     <a:prstGeom prst="rect">
                       <a:avLst/>
@@ -617,9 +673,28 @@
                 </pic:pic>
               </a:graphicData>
             </a:graphic>
+            <wp14:sizeRelH relativeFrom="margin">
+              <wp14:pctWidth>0</wp14:pctWidth>
+            </wp14:sizeRelH>
+            <wp14:sizeRelV relativeFrom="margin">
+              <wp14:pctHeight>0</wp14:pctHeight>
+            </wp14:sizeRelV>
           </wp:anchor>
         </w:drawing>
       </w:r>
+      <w:r>
+        <w:t>Gruppen synes vi er på god vei i henhold til disse trinnene. Vi skal i dag (6.april) teste løsningen vår på noen intervjuobjekter for å få en liten pekepinn ganske tidlig i utviklingen.</w:t>
+      </w:r>
+      <w:r>
+        <w:t xml:space="preserve"> Herunder kan man se et lite utsnitt fra en av sidene i prototypen</w:t>
+      </w:r>
+      <w:r>
+        <w:t>.</w:t>
+      </w:r>
+    </w:p>
+    <w:p>
+      <w:bookmarkStart w:id="0" w:name="_GoBack"/>
+      <w:bookmarkEnd w:id="0"/>
     </w:p>
     <w:sectPr>
       <w:pgSz w:w="11906" w:h="16838"/>

</xml_diff>